<commit_message>
Added christmas walls and deleted a few.
</commit_message>
<xml_diff>
--- a/public/assets/ErinSkiddsResume.docx
+++ b/public/assets/ErinSkiddsResume.docx
@@ -533,7 +533,49 @@
           <w:sz w:val="16"/>
           <w:szCs w:val="16"/>
         </w:rPr>
-        <w:t>Established and led the r/CodingHelp subreddit and Discord server, mentoring numerous individuals in JavaScript, Node.js, HTML, CSS, and SQL, fostering skill development and conducting thorough code reviews.</w:t>
+        <w:t xml:space="preserve">Developed </w:t>
+      </w:r>
+      <w:r>
+        <w:rPr>
+          <w:sz w:val="16"/>
+          <w:szCs w:val="16"/>
+        </w:rPr>
+        <w:t>several</w:t>
+      </w:r>
+      <w:r>
+        <w:rPr>
+          <w:sz w:val="16"/>
+          <w:szCs w:val="16"/>
+        </w:rPr>
+        <w:t xml:space="preserve"> Discord Bot</w:t>
+      </w:r>
+      <w:r>
+        <w:rPr>
+          <w:sz w:val="16"/>
+          <w:szCs w:val="16"/>
+        </w:rPr>
+        <w:t>s</w:t>
+      </w:r>
+      <w:r>
+        <w:rPr>
+          <w:sz w:val="16"/>
+          <w:szCs w:val="16"/>
+        </w:rPr>
+        <w:t xml:space="preserve"> to streamline moderation tasks for the moderators of</w:t>
+      </w:r>
+      <w:r>
+        <w:rPr>
+          <w:sz w:val="16"/>
+          <w:szCs w:val="16"/>
+        </w:rPr>
+        <w:t xml:space="preserve"> several Discord Servers</w:t>
+      </w:r>
+      <w:r>
+        <w:rPr>
+          <w:sz w:val="16"/>
+          <w:szCs w:val="16"/>
+        </w:rPr>
+        <w:t>.</w:t>
       </w:r>
     </w:p>
     <w:p>
@@ -554,35 +596,7 @@
           <w:sz w:val="16"/>
           <w:szCs w:val="16"/>
         </w:rPr>
-        <w:t xml:space="preserve">Developed </w:t>
-      </w:r>
-      <w:r>
-        <w:rPr>
-          <w:sz w:val="16"/>
-          <w:szCs w:val="16"/>
-        </w:rPr>
-        <w:t>several</w:t>
-      </w:r>
-      <w:r>
-        <w:rPr>
-          <w:sz w:val="16"/>
-          <w:szCs w:val="16"/>
-        </w:rPr>
-        <w:t xml:space="preserve"> Discord Bot</w:t>
-      </w:r>
-      <w:r>
-        <w:rPr>
-          <w:sz w:val="16"/>
-          <w:szCs w:val="16"/>
-        </w:rPr>
-        <w:t>s</w:t>
-      </w:r>
-      <w:r>
-        <w:rPr>
-          <w:sz w:val="16"/>
-          <w:szCs w:val="16"/>
-        </w:rPr>
-        <w:t xml:space="preserve"> to streamline moderation tasks for the moderators of the r/CodingHelp Discord server.</w:t>
+        <w:t>Served as a Freelance Full-Stack Engineer for River &amp; Reef Aquaculture, prior to assuming my current role.</w:t>
       </w:r>
     </w:p>
     <w:p>
@@ -603,7 +617,147 @@
           <w:sz w:val="16"/>
           <w:szCs w:val="16"/>
         </w:rPr>
-        <w:t>Served as a Freelance Full-Stack Engineer for River &amp; Reef Aquaculture, prior to assuming my current role.</w:t>
+        <w:t>Led the comprehensive reconstruction of the TravelAgent360 website using WordPress, resulting in a notable increase in client acquisition for the platform.</w:t>
+      </w:r>
+    </w:p>
+    <w:p>
+      <w:pPr>
+        <w:spacing w:line="240" w:lineRule="auto"/>
+        <w:rPr>
+          <w:sz w:val="16"/>
+          <w:szCs w:val="16"/>
+        </w:rPr>
+      </w:pPr>
+      <w:r>
+        <w:rPr>
+          <w:b/>
+          <w:bCs/>
+          <w:sz w:val="16"/>
+          <w:szCs w:val="16"/>
+        </w:rPr>
+        <w:t>Full-Stack Software Engineer</w:t>
+      </w:r>
+      <w:r>
+        <w:tab/>
+      </w:r>
+      <w:r>
+        <w:tab/>
+      </w:r>
+      <w:r>
+        <w:tab/>
+      </w:r>
+      <w:r>
+        <w:tab/>
+      </w:r>
+      <w:r>
+        <w:tab/>
+      </w:r>
+      <w:r>
+        <w:tab/>
+      </w:r>
+      <w:r>
+        <w:tab/>
+      </w:r>
+      <w:r>
+        <w:tab/>
+      </w:r>
+      <w:r>
+        <w:tab/>
+      </w:r>
+      <w:r>
+        <w:tab/>
+      </w:r>
+      <w:r>
+        <w:rPr>
+          <w:sz w:val="16"/>
+          <w:szCs w:val="16"/>
+        </w:rPr>
+        <w:t xml:space="preserve">                                      Austin, TX</w:t>
+      </w:r>
+      <w:r>
+        <w:br/>
+      </w:r>
+      <w:r>
+        <w:rPr>
+          <w:sz w:val="16"/>
+          <w:szCs w:val="16"/>
+        </w:rPr>
+        <w:t>Tenderling Design</w:t>
+      </w:r>
+      <w:r>
+        <w:tab/>
+      </w:r>
+      <w:r>
+        <w:tab/>
+      </w:r>
+      <w:r>
+        <w:tab/>
+      </w:r>
+      <w:r>
+        <w:tab/>
+      </w:r>
+      <w:r>
+        <w:tab/>
+      </w:r>
+      <w:r>
+        <w:tab/>
+      </w:r>
+      <w:r>
+        <w:tab/>
+      </w:r>
+      <w:r>
+        <w:tab/>
+      </w:r>
+      <w:r>
+        <w:tab/>
+      </w:r>
+      <w:r>
+        <w:tab/>
+      </w:r>
+      <w:r>
+        <w:tab/>
+      </w:r>
+      <w:r>
+        <w:rPr>
+          <w:sz w:val="16"/>
+          <w:szCs w:val="16"/>
+        </w:rPr>
+        <w:t xml:space="preserve">                               </w:t>
+      </w:r>
+      <w:r>
+        <w:rPr>
+          <w:sz w:val="16"/>
+          <w:szCs w:val="16"/>
+        </w:rPr>
+        <w:t xml:space="preserve">   </w:t>
+      </w:r>
+      <w:r>
+        <w:rPr>
+          <w:sz w:val="16"/>
+          <w:szCs w:val="16"/>
+        </w:rPr>
+        <w:t>202</w:t>
+      </w:r>
+      <w:r>
+        <w:rPr>
+          <w:sz w:val="16"/>
+          <w:szCs w:val="16"/>
+        </w:rPr>
+        <w:t>4</w:t>
+      </w:r>
+      <w:r>
+        <w:rPr>
+          <w:sz w:val="16"/>
+          <w:szCs w:val="16"/>
+        </w:rPr>
+        <w:t xml:space="preserve"> – </w:t>
+      </w:r>
+      <w:r>
+        <w:rPr>
+          <w:sz w:val="16"/>
+          <w:szCs w:val="16"/>
+        </w:rPr>
+        <w:t>2025</w:t>
       </w:r>
     </w:p>
     <w:p>
@@ -624,147 +778,7 @@
           <w:sz w:val="16"/>
           <w:szCs w:val="16"/>
         </w:rPr>
-        <w:t>Led the comprehensive reconstruction of the TravelAgent360 website using WordPress, resulting in a notable increase in client acquisition for the platform.</w:t>
-      </w:r>
-    </w:p>
-    <w:p>
-      <w:pPr>
-        <w:spacing w:line="240" w:lineRule="auto"/>
-        <w:rPr>
-          <w:sz w:val="16"/>
-          <w:szCs w:val="16"/>
-        </w:rPr>
-      </w:pPr>
-      <w:r>
-        <w:rPr>
-          <w:b/>
-          <w:bCs/>
-          <w:sz w:val="16"/>
-          <w:szCs w:val="16"/>
-        </w:rPr>
-        <w:t>Full-Stack Software Engineer</w:t>
-      </w:r>
-      <w:r>
-        <w:tab/>
-      </w:r>
-      <w:r>
-        <w:tab/>
-      </w:r>
-      <w:r>
-        <w:tab/>
-      </w:r>
-      <w:r>
-        <w:tab/>
-      </w:r>
-      <w:r>
-        <w:tab/>
-      </w:r>
-      <w:r>
-        <w:tab/>
-      </w:r>
-      <w:r>
-        <w:tab/>
-      </w:r>
-      <w:r>
-        <w:tab/>
-      </w:r>
-      <w:r>
-        <w:tab/>
-      </w:r>
-      <w:r>
-        <w:tab/>
-      </w:r>
-      <w:r>
-        <w:rPr>
-          <w:sz w:val="16"/>
-          <w:szCs w:val="16"/>
-        </w:rPr>
-        <w:t xml:space="preserve">                                      Austin, TX</w:t>
-      </w:r>
-      <w:r>
-        <w:br/>
-      </w:r>
-      <w:r>
-        <w:rPr>
-          <w:sz w:val="16"/>
-          <w:szCs w:val="16"/>
-        </w:rPr>
-        <w:t>Tenderling Design</w:t>
-      </w:r>
-      <w:r>
-        <w:tab/>
-      </w:r>
-      <w:r>
-        <w:tab/>
-      </w:r>
-      <w:r>
-        <w:tab/>
-      </w:r>
-      <w:r>
-        <w:tab/>
-      </w:r>
-      <w:r>
-        <w:tab/>
-      </w:r>
-      <w:r>
-        <w:tab/>
-      </w:r>
-      <w:r>
-        <w:tab/>
-      </w:r>
-      <w:r>
-        <w:tab/>
-      </w:r>
-      <w:r>
-        <w:tab/>
-      </w:r>
-      <w:r>
-        <w:tab/>
-      </w:r>
-      <w:r>
-        <w:tab/>
-      </w:r>
-      <w:r>
-        <w:rPr>
-          <w:sz w:val="16"/>
-          <w:szCs w:val="16"/>
-        </w:rPr>
-        <w:t xml:space="preserve">                               </w:t>
-      </w:r>
-      <w:r>
-        <w:rPr>
-          <w:sz w:val="16"/>
-          <w:szCs w:val="16"/>
-        </w:rPr>
-        <w:t xml:space="preserve">   </w:t>
-      </w:r>
-      <w:r>
-        <w:rPr>
-          <w:sz w:val="16"/>
-          <w:szCs w:val="16"/>
-        </w:rPr>
-        <w:t>202</w:t>
-      </w:r>
-      <w:r>
-        <w:rPr>
-          <w:sz w:val="16"/>
-          <w:szCs w:val="16"/>
-        </w:rPr>
-        <w:t>4</w:t>
-      </w:r>
-      <w:r>
-        <w:rPr>
-          <w:sz w:val="16"/>
-          <w:szCs w:val="16"/>
-        </w:rPr>
-        <w:t xml:space="preserve"> – </w:t>
-      </w:r>
-      <w:r>
-        <w:rPr>
-          <w:sz w:val="16"/>
-          <w:szCs w:val="16"/>
-        </w:rPr>
-        <w:t>2025</w:t>
+        <w:t>Built websites for hotel brands like Hilton using WordPress, Roots/Sage and Alpine.js</w:t>
       </w:r>
     </w:p>
     <w:p>
@@ -785,7 +799,7 @@
           <w:sz w:val="16"/>
           <w:szCs w:val="16"/>
         </w:rPr>
-        <w:t>Built websites for hotel brands like Hilton using WordPress, Roots/Sage and Alpine.js</w:t>
+        <w:t>Delivered projects under tight deadlines, quickly learning new tools and technologies.</w:t>
       </w:r>
     </w:p>
     <w:p>
@@ -806,27 +820,6 @@
           <w:sz w:val="16"/>
           <w:szCs w:val="16"/>
         </w:rPr>
-        <w:t>Delivered projects under tight deadlines, quickly learning new tools and technologies.</w:t>
-      </w:r>
-    </w:p>
-    <w:p>
-      <w:pPr>
-        <w:pStyle w:val="ListParagraph"/>
-        <w:numPr>
-          <w:ilvl w:val="0"/>
-          <w:numId w:val="8"/>
-        </w:numPr>
-        <w:spacing w:line="240" w:lineRule="auto"/>
-        <w:rPr>
-          <w:sz w:val="16"/>
-          <w:szCs w:val="16"/>
-        </w:rPr>
-      </w:pPr>
-      <w:r>
-        <w:rPr>
-          <w:sz w:val="16"/>
-          <w:szCs w:val="16"/>
-        </w:rPr>
         <w:t>Translated Figma designs into fully functional websites</w:t>
       </w:r>
       <w:r>
@@ -1671,14 +1664,30 @@
           <w:sz w:val="16"/>
           <w:szCs w:val="16"/>
         </w:rPr>
-        <w:t xml:space="preserve">Vue.JS, React.JS, Angular.JS, </w:t>
-      </w:r>
-      <w:r>
-        <w:rPr>
-          <w:sz w:val="16"/>
-          <w:szCs w:val="16"/>
-        </w:rPr>
-        <w:t xml:space="preserve">, Next.JS, Nuxt.JS, </w:t>
+        <w:t>Vue.JS, React.JS, Angular.JS</w:t>
+      </w:r>
+      <w:proofErr w:type="gramStart"/>
+      <w:r>
+        <w:rPr>
+          <w:sz w:val="16"/>
+          <w:szCs w:val="16"/>
+        </w:rPr>
+        <w:t xml:space="preserve">, </w:t>
+      </w:r>
+      <w:r>
+        <w:rPr>
+          <w:sz w:val="16"/>
+          <w:szCs w:val="16"/>
+        </w:rPr>
+        <w:t>,</w:t>
+      </w:r>
+      <w:proofErr w:type="gramEnd"/>
+      <w:r>
+        <w:rPr>
+          <w:sz w:val="16"/>
+          <w:szCs w:val="16"/>
+        </w:rPr>
+        <w:t xml:space="preserve"> Next.JS, Nuxt.JS, </w:t>
       </w:r>
       <w:r>
         <w:rPr>

</xml_diff>